<commit_message>
add mqtt & dweet.o program
</commit_message>
<xml_diff>
--- a/電子系實習材料表.docx
+++ b/電子系實習材料表.docx
@@ -1016,6 +1016,12 @@
                 <w:rFonts w:hint="eastAsia"/>
               </w:rPr>
               <w:t>歐姆電阻</w:t>
+            </w:r>
+            <w:r>
+              <w:rPr>
+                <w:rFonts w:hint="eastAsia"/>
+              </w:rPr>
+              <w:t>、</w:t>
             </w:r>
             <w:bookmarkStart w:id="0" w:name="_GoBack"/>
             <w:bookmarkEnd w:id="0"/>

</xml_diff>